<commit_message>
New translations email t-1 [template] partner email – if rsvp no.docx (French)
</commit_message>
<xml_diff>
--- a/public/email/crowdin/translations/fr/Email T-1 [TEMPLATE] Partner email – if RSVP no.docx
+++ b/public/email/crowdin/translations/fr/Email T-1 [TEMPLATE] Partner email – if RSVP no.docx
@@ -16,14 +16,14 @@
             <w:color w:val="1155cc"/>
             <w:u w:val="single"/>
           </w:rPr>
-          <w:t>English</w:t>
+          <w:t>Anglais</w:t>
         </w:r>
       </w:hyperlink>
       <w:r>
         <w:rPr>
           <w:color w:val="ff0000"/>
         </w:rPr>
-        <w:t xml:space="preserve"> / Portuguese / French / Thai / Vietnamese / Spanish</w:t>
+        <w:t xml:space="preserve"> / portugais / français / thaïlandais / vietnamien / espagnol</w:t>
       </w:r>
     </w:p>
     <w:p>
@@ -45,7 +45,7 @@
         <w:pStyle w:val="P68B1DB1-Normal2"/>
       </w:pPr>
       <w:r>
-        <w:t>English</w:t>
+        <w:t>Anglais</w:t>
       </w:r>
     </w:p>
     <w:p/>
@@ -93,10 +93,10 @@
               <w:rPr>
                 <w:b w:val="1"/>
               </w:rPr>
-              <w:t>Brief</w:t>
+              <w:t>Résumé</w:t>
             </w:r>
             <w:r>
-              <w:t>:</w:t>
+              <w:t xml:space="preserve"> :</w:t>
             </w:r>
           </w:p>
           <w:p>
@@ -105,7 +105,7 @@
               <w:spacing w:line="240" w:lineRule="auto"/>
             </w:pPr>
             <w:r>
-              <w:t xml:space="preserve">An email sent to partners in the target country who have RSVPed no. It will be sent via customer.io</w:t>
+              <w:t xml:space="preserve">An email sent to partners in the target country who have RSVPed no. Il sera envoyé via customer.io</w:t>
             </w:r>
           </w:p>
           <w:p>
@@ -123,10 +123,10 @@
               <w:rPr>
                 <w:b w:val="1"/>
               </w:rPr>
-              <w:t xml:space="preserve">Target audience</w:t>
+              <w:t xml:space="preserve">Public cible</w:t>
             </w:r>
             <w:r>
-              <w:t>:</w:t>
+              <w:t xml:space="preserve"> :</w:t>
             </w:r>
           </w:p>
           <w:p>
@@ -182,13 +182,13 @@
         <w:pStyle w:val="P68B1DB1-Normal3"/>
       </w:pPr>
       <w:r>
-        <w:t xml:space="preserve">We’ll miss you at the </w:t>
+        <w:t xml:space="preserve">Vous nous manquerez au </w:t>
       </w:r>
       <w:r>
         <w:rPr>
           <w:highlight w:val="yellow"/>
         </w:rPr>
-        <w:t xml:space="preserve">[EVENT NAME]</w:t>
+        <w:t xml:space="preserve">[NOM DE L'ÉVÉNEMENT]</w:t>
       </w:r>
       <w:r>
         <w:t>!</w:t>
@@ -197,7 +197,7 @@
     <w:p/>
     <w:p>
       <w:r>
-        <w:t xml:space="preserve">Dear </w:t>
+        <w:t xml:space="preserve">Cher </w:t>
       </w:r>
       <w:r>
         <w:rPr>
@@ -215,16 +215,16 @@
         <w:spacing w:after="200" w:lineRule="auto"/>
       </w:pPr>
       <w:r>
-        <w:t xml:space="preserve">Thank you for taking the time to respond to our invitation to the upcoming </w:t>
+        <w:t xml:space="preserve">Nous vous remercions d'avoir pris le temps de répondre à notre invitation au prochain </w:t>
       </w:r>
       <w:r>
         <w:rPr>
           <w:highlight w:val="yellow"/>
         </w:rPr>
-        <w:t xml:space="preserve">[EVENT NAME]</w:t>
-      </w:r>
-      <w:r>
-        <w:t xml:space="preserve">. We were really looking forward to seeing you there.</w:t>
+        <w:t xml:space="preserve">[NOM DE L'ÉVÉNEMENT]</w:t>
+      </w:r>
+      <w:r>
+        <w:t xml:space="preserve">. Nous étions vraiment impatients de vous y retrouver.</w:t>
       </w:r>
     </w:p>
     <w:p>
@@ -232,7 +232,7 @@
         <w:spacing w:after="200" w:lineRule="auto"/>
       </w:pPr>
       <w:r>
-        <w:t xml:space="preserve">Even though we’re disappointed we can’t meet you, we understand that scheduling conflicts and other commitments sometimes come up. </w:t>
+        <w:t xml:space="preserve">Bien que nous soyons déçus de ne pas pouvoir vous rencontrer, nous comprenons que des contraintes liées à votre emploi de temps et d'autres engagements peuvent survenir. </w:t>
       </w:r>
     </w:p>
     <w:p>
@@ -240,7 +240,7 @@
         <w:spacing w:after="200" w:lineRule="auto"/>
       </w:pPr>
       <w:r>
-        <w:t xml:space="preserve">If you’re comfortable sharing it with us, we’d like to know why you responded no. Please reply to this email as your feedback could help us make improvements in our event planning processes and better serve you in the future.</w:t>
+        <w:t xml:space="preserve">Si vous souhaitez les partager, nous aimerions connaitre les raisons pour lesquelles vous n'avez pas pu assister à l'événement. Veuillez répondre à ce courriel car vos commentaires pourraient nous aider à améliorer nos processus de planification d'événements et à mieux vous servir à l'avenir.</w:t>
       </w:r>
     </w:p>
     <w:p>
@@ -248,7 +248,7 @@
         <w:spacing w:after="200" w:lineRule="auto"/>
       </w:pPr>
       <w:r>
-        <w:t xml:space="preserve">We hope to see you at our future events. </w:t>
+        <w:t xml:space="preserve">Nous espérons vous rencontrer lors de nos prochains événements. </w:t>
       </w:r>
     </w:p>
     <w:p>
@@ -257,7 +257,7 @@
       </w:pPr>
       <w:commentRangeStart w:id="0"/>
       <w:r>
-        <w:t xml:space="preserve">If you have any questions, please contact us via </w:t>
+        <w:t xml:space="preserve">Si vous avez des questions, veuillez nous contacter par </w:t>
       </w:r>
       <w:hyperlink r:id="rId7">
         <w:r>
@@ -265,11 +265,11 @@
             <w:color w:val="1155cc"/>
             <w:u w:val="single"/>
           </w:rPr>
-          <w:t xml:space="preserve">live chat</w:t>
+          <w:t xml:space="preserve">chat en direct</w:t>
         </w:r>
       </w:hyperlink>
       <w:r>
-        <w:t xml:space="preserve"> or </w:t>
+        <w:t xml:space="preserve"> ou sur </w:t>
       </w:r>
       <w:hyperlink r:id="rId8">
         <w:r>
@@ -289,7 +289,7 @@
         <w:spacing w:after="200" w:lineRule="auto"/>
       </w:pPr>
       <w:r>
-        <w:t xml:space="preserve">If you have any questions, please contact your country manager, </w:t>
+        <w:t xml:space="preserve">Si vous avez des questions, veuillez contacter votre responsable national, </w:t>
       </w:r>
       <w:r>
         <w:rPr>
@@ -298,7 +298,7 @@
         <w:t>[NAME]</w:t>
       </w:r>
       <w:r>
-        <w:t xml:space="preserve">, at </w:t>
+        <w:t xml:space="preserve">, à l'adresse </w:t>
       </w:r>
       <w:r>
         <w:rPr>
@@ -307,7 +307,7 @@
         <w:t xml:space="preserve">[EMAIL ADDRESS]</w:t>
       </w:r>
       <w:r>
-        <w:t xml:space="preserve"> or </w:t>
+        <w:t xml:space="preserve"> ou au</w:t>
       </w:r>
       <w:r>
         <w:rPr>
@@ -369,7 +369,7 @@
         <w:pStyle w:val="P68B1DB1-Normal4"/>
       </w:pPr>
       <w:r>
-        <w:t xml:space="preserve">choose either one</w:t>
+        <w:t xml:space="preserve">choisissez l'un ou l'autre</w:t>
       </w:r>
     </w:p>
   </w:comment>

</xml_diff>